<commit_message>
Update Cover letter with revised version
</commit_message>
<xml_diff>
--- a/Cover letter.docx
+++ b/Cover letter.docx
@@ -266,15 +266,7 @@
           <w:sz w:val="36"/>
           <w:szCs w:val="36"/>
         </w:rPr>
-        <w:t xml:space="preserve">Capstone Design Project </w:t>
-      </w:r>
-      <w:r>
-        <w:rPr>
-          <w:rFonts w:eastAsia="Calibri" w:cstheme="majorBidi"/>
-          <w:sz w:val="36"/>
-          <w:szCs w:val="36"/>
-        </w:rPr>
-        <w:t>2</w:t>
+        <w:t>Capstone Design Project 2</w:t>
       </w:r>
     </w:p>
     <w:p>
@@ -505,60 +497,13 @@
     <w:p>
       <w:pPr>
         <w:pStyle w:val="NormalWeb"/>
+        <w:jc w:val="center"/>
+      </w:pPr>
+      <w:r>
         <w:rPr>
           <w:noProof/>
         </w:rPr>
-      </w:pPr>
-    </w:p>
-    <w:p>
-      <w:pPr>
-        <w:pStyle w:val="NormalWeb"/>
-        <w:rPr>
-          <w:noProof/>
-        </w:rPr>
-      </w:pPr>
-    </w:p>
-    <w:p>
-      <w:pPr>
-        <w:pStyle w:val="NormalWeb"/>
-        <w:rPr>
-          <w:noProof/>
-        </w:rPr>
-      </w:pPr>
-    </w:p>
-    <w:p>
-      <w:pPr>
-        <w:pStyle w:val="NormalWeb"/>
-        <w:rPr>
-          <w:noProof/>
-        </w:rPr>
-      </w:pPr>
-    </w:p>
-    <w:p>
-      <w:pPr>
-        <w:pStyle w:val="NormalWeb"/>
-        <w:rPr>
-          <w:noProof/>
-        </w:rPr>
-      </w:pPr>
-    </w:p>
-    <w:p>
-      <w:pPr>
-        <w:pStyle w:val="NormalWeb"/>
-        <w:rPr>
-          <w:noProof/>
-        </w:rPr>
-      </w:pPr>
-    </w:p>
-    <w:p>
-      <w:pPr>
-        <w:pStyle w:val="NormalWeb"/>
-        <w:jc w:val="center"/>
-      </w:pPr>
-      <w:r>
-        <w:rPr>
-          <w:noProof/>
-        </w:rPr>
+        <w:lastRenderedPageBreak/>
         <w:drawing>
           <wp:inline distT="0" distB="0" distL="0" distR="0" wp14:anchorId="1DB21D2A" wp14:editId="595F2A4B">
             <wp:extent cx="4116602" cy="6050943"/>
@@ -611,6 +556,57 @@
     </w:p>
     <w:p>
       <w:pPr>
+        <w:pStyle w:val="NormalWeb"/>
+        <w:jc w:val="center"/>
+      </w:pPr>
+    </w:p>
+    <w:p>
+      <w:pPr>
+        <w:pStyle w:val="NormalWeb"/>
+        <w:jc w:val="center"/>
+      </w:pPr>
+    </w:p>
+    <w:p>
+      <w:pPr>
+        <w:pStyle w:val="NormalWeb"/>
+        <w:jc w:val="center"/>
+      </w:pPr>
+    </w:p>
+    <w:p>
+      <w:pPr>
+        <w:pStyle w:val="NormalWeb"/>
+        <w:jc w:val="center"/>
+      </w:pPr>
+    </w:p>
+    <w:p>
+      <w:pPr>
+        <w:pStyle w:val="NormalWeb"/>
+        <w:jc w:val="center"/>
+      </w:pPr>
+    </w:p>
+    <w:p>
+      <w:pPr>
+        <w:pStyle w:val="NormalWeb"/>
+        <w:shd w:val="clear" w:color="auto" w:fill="FFFFFF"/>
+        <w:spacing w:before="0" w:beforeAutospacing="0" w:after="240" w:afterAutospacing="0"/>
+        <w:textAlignment w:val="baseline"/>
+        <w:rPr>
+          <w:rFonts w:asciiTheme="majorBidi" w:hAnsiTheme="majorBidi" w:cstheme="majorBidi"/>
+          <w:color w:val="000000" w:themeColor="text1"/>
+        </w:rPr>
+      </w:pPr>
+    </w:p>
+    <w:p>
+      <w:pPr>
+        <w:spacing w:before="100" w:beforeAutospacing="1" w:after="100" w:afterAutospacing="1" w:line="360" w:lineRule="auto"/>
+      </w:pPr>
+      <w:r>
+        <w:lastRenderedPageBreak/>
+        <w:t>“Ensuring a safe and hygienic environment within hospitals is critical to patient care and infection control.” This belief is incorporated in our project, which focuses finding a solution to decrease human intervention to contagious and dangerous areas in hospitals. Room sanitizing and delivery work are of the most common daily tasks hospital staff are subjected to. However, doing this work in rooms where there are high chances of disease spread puts them under danger. Therefore, we aim to solve this issue by creating an autonomous robot that navigates through the hospital handling those simple, yet essential, daily tasks.</w:t>
+      </w:r>
+    </w:p>
+    <w:p>
+      <w:pPr>
         <w:spacing w:before="100" w:beforeAutospacing="1" w:after="100" w:afterAutospacing="1" w:line="360" w:lineRule="auto"/>
         <w:rPr>
           <w:rFonts w:ascii="Times New Roman" w:eastAsia="Times New Roman" w:hAnsi="Times New Roman" w:cs="Times New Roman"/>
@@ -619,379 +615,15 @@
         </w:rPr>
       </w:pPr>
       <w:r>
-        <w:rPr>
-          <w:rFonts w:ascii="Times New Roman" w:eastAsia="Times New Roman" w:hAnsi="Times New Roman" w:cs="Times New Roman"/>
-          <w:sz w:val="24"/>
-          <w:szCs w:val="24"/>
-        </w:rPr>
-        <w:lastRenderedPageBreak/>
-        <w:t xml:space="preserve">As part of our Capstone Design Project at the Lebanese American University, we designed and developed a fully autonomous service robot capable of performing both </w:t>
-      </w:r>
-      <w:r>
-        <w:rPr>
-          <w:rFonts w:ascii="Times New Roman" w:eastAsia="Times New Roman" w:hAnsi="Times New Roman" w:cs="Times New Roman"/>
-          <w:b/>
-          <w:bCs/>
-          <w:sz w:val="24"/>
-          <w:szCs w:val="24"/>
-        </w:rPr>
-        <w:t>hospital sanitization</w:t>
-      </w:r>
-      <w:r>
-        <w:rPr>
-          <w:rFonts w:ascii="Times New Roman" w:eastAsia="Times New Roman" w:hAnsi="Times New Roman" w:cs="Times New Roman"/>
-          <w:sz w:val="24"/>
-          <w:szCs w:val="24"/>
-        </w:rPr>
-        <w:t xml:space="preserve"> and </w:t>
-      </w:r>
-      <w:r>
-        <w:rPr>
-          <w:rFonts w:ascii="Times New Roman" w:eastAsia="Times New Roman" w:hAnsi="Times New Roman" w:cs="Times New Roman"/>
-          <w:b/>
-          <w:bCs/>
-          <w:sz w:val="24"/>
-          <w:szCs w:val="24"/>
-        </w:rPr>
-        <w:t>delivery</w:t>
-      </w:r>
-      <w:r>
-        <w:rPr>
-          <w:rFonts w:ascii="Times New Roman" w:eastAsia="Times New Roman" w:hAnsi="Times New Roman" w:cs="Times New Roman"/>
-          <w:sz w:val="24"/>
-          <w:szCs w:val="24"/>
-        </w:rPr>
-        <w:t xml:space="preserve"> tasks. The motivation behind the project stems from the increased demand for contactless solutions in healthcare, especially </w:t>
+        <w:t xml:space="preserve">The robot designed and implemented acquires various features including autonomous mapping and navigation techniques inside a static hospital environment. The robot is assigned one task, delivering </w:t>
       </w:r>
       <w:proofErr w:type="gramStart"/>
       <w:r>
-        <w:rPr>
-          <w:rFonts w:ascii="Times New Roman" w:eastAsia="Times New Roman" w:hAnsi="Times New Roman" w:cs="Times New Roman"/>
-          <w:sz w:val="24"/>
-          <w:szCs w:val="24"/>
-        </w:rPr>
-        <w:t>in light of</w:t>
+        <w:t>items</w:t>
       </w:r>
       <w:proofErr w:type="gramEnd"/>
       <w:r>
-        <w:rPr>
-          <w:rFonts w:ascii="Times New Roman" w:eastAsia="Times New Roman" w:hAnsi="Times New Roman" w:cs="Times New Roman"/>
-          <w:sz w:val="24"/>
-          <w:szCs w:val="24"/>
-        </w:rPr>
-        <w:t xml:space="preserve"> challenges like pandemics, hospital-acquired infections, and workforce shortages. Our robot aims to reduce human exposure to contaminated environments while ensuring routine deliveries of medication, food, or medical supplies are performed reliably.</w:t>
-      </w:r>
-    </w:p>
-    <w:p>
-      <w:pPr>
-        <w:spacing w:before="100" w:beforeAutospacing="1" w:after="100" w:afterAutospacing="1" w:line="360" w:lineRule="auto"/>
-        <w:rPr>
-          <w:rFonts w:ascii="Times New Roman" w:eastAsia="Times New Roman" w:hAnsi="Times New Roman" w:cs="Times New Roman"/>
-          <w:sz w:val="24"/>
-          <w:szCs w:val="24"/>
-        </w:rPr>
-      </w:pPr>
-      <w:r>
-        <w:rPr>
-          <w:rFonts w:ascii="Times New Roman" w:eastAsia="Times New Roman" w:hAnsi="Times New Roman" w:cs="Times New Roman"/>
-          <w:sz w:val="24"/>
-          <w:szCs w:val="24"/>
-        </w:rPr>
-        <w:t xml:space="preserve">The robot is built on the </w:t>
-      </w:r>
-      <w:r>
-        <w:rPr>
-          <w:rFonts w:ascii="Times New Roman" w:eastAsia="Times New Roman" w:hAnsi="Times New Roman" w:cs="Times New Roman"/>
-          <w:b/>
-          <w:bCs/>
-          <w:sz w:val="24"/>
-          <w:szCs w:val="24"/>
-        </w:rPr>
-        <w:t>TurtleBot3 Burger platform</w:t>
-      </w:r>
-      <w:r>
-        <w:rPr>
-          <w:rFonts w:ascii="Times New Roman" w:eastAsia="Times New Roman" w:hAnsi="Times New Roman" w:cs="Times New Roman"/>
-          <w:sz w:val="24"/>
-          <w:szCs w:val="24"/>
-        </w:rPr>
-        <w:t xml:space="preserve"> and uses a </w:t>
-      </w:r>
-      <w:r>
-        <w:rPr>
-          <w:rFonts w:ascii="Times New Roman" w:eastAsia="Times New Roman" w:hAnsi="Times New Roman" w:cs="Times New Roman"/>
-          <w:b/>
-          <w:bCs/>
-          <w:sz w:val="24"/>
-          <w:szCs w:val="24"/>
-        </w:rPr>
-        <w:t>Raspberry Pi 4</w:t>
-      </w:r>
-      <w:r>
-        <w:rPr>
-          <w:rFonts w:ascii="Times New Roman" w:eastAsia="Times New Roman" w:hAnsi="Times New Roman" w:cs="Times New Roman"/>
-          <w:sz w:val="24"/>
-          <w:szCs w:val="24"/>
-        </w:rPr>
-        <w:t xml:space="preserve"> as the main computational unit. It employs </w:t>
-      </w:r>
-      <w:r>
-        <w:rPr>
-          <w:rFonts w:ascii="Times New Roman" w:eastAsia="Times New Roman" w:hAnsi="Times New Roman" w:cs="Times New Roman"/>
-          <w:b/>
-          <w:bCs/>
-          <w:sz w:val="24"/>
-          <w:szCs w:val="24"/>
-        </w:rPr>
-        <w:t>LiDAR-based SLAM</w:t>
-      </w:r>
-      <w:r>
-        <w:rPr>
-          <w:rFonts w:ascii="Times New Roman" w:eastAsia="Times New Roman" w:hAnsi="Times New Roman" w:cs="Times New Roman"/>
-          <w:sz w:val="24"/>
-          <w:szCs w:val="24"/>
-        </w:rPr>
-        <w:t xml:space="preserve"> (Simultaneous Localization and Mapping) for autonomous navigation and environment mapping. The navigation system allows the robot to traverse hospital hallways, avoid obstacles, and reach designated rooms with high accuracy. Once inside a room, it can perform predefined tasks including sanitization and delivery.</w:t>
-      </w:r>
-    </w:p>
-    <w:p>
-      <w:pPr>
-        <w:spacing w:before="100" w:beforeAutospacing="1" w:after="100" w:afterAutospacing="1" w:line="360" w:lineRule="auto"/>
-        <w:rPr>
-          <w:rFonts w:ascii="Times New Roman" w:eastAsia="Times New Roman" w:hAnsi="Times New Roman" w:cs="Times New Roman"/>
-          <w:sz w:val="24"/>
-          <w:szCs w:val="24"/>
-        </w:rPr>
-      </w:pPr>
-      <w:r>
-        <w:rPr>
-          <w:rFonts w:ascii="Times New Roman" w:eastAsia="Times New Roman" w:hAnsi="Times New Roman" w:cs="Times New Roman"/>
-          <w:sz w:val="24"/>
-          <w:szCs w:val="24"/>
-        </w:rPr>
-        <w:t>The sanitization module combines three mechanisms:</w:t>
-      </w:r>
-    </w:p>
-    <w:p>
-      <w:pPr>
-        <w:numPr>
-          <w:ilvl w:val="0"/>
-          <w:numId w:val="1"/>
-        </w:numPr>
-        <w:spacing w:before="100" w:beforeAutospacing="1" w:after="100" w:afterAutospacing="1" w:line="360" w:lineRule="auto"/>
-        <w:rPr>
-          <w:rFonts w:ascii="Times New Roman" w:eastAsia="Times New Roman" w:hAnsi="Times New Roman" w:cs="Times New Roman"/>
-          <w:sz w:val="24"/>
-          <w:szCs w:val="24"/>
-        </w:rPr>
-      </w:pPr>
-      <w:r>
-        <w:rPr>
-          <w:rFonts w:ascii="Times New Roman" w:eastAsia="Times New Roman" w:hAnsi="Times New Roman" w:cs="Times New Roman"/>
-          <w:b/>
-          <w:bCs/>
-          <w:sz w:val="24"/>
-          <w:szCs w:val="24"/>
-        </w:rPr>
-        <w:t>UV-C light disinfection</w:t>
-      </w:r>
-      <w:r>
-        <w:rPr>
-          <w:rFonts w:ascii="Times New Roman" w:eastAsia="Times New Roman" w:hAnsi="Times New Roman" w:cs="Times New Roman"/>
-          <w:sz w:val="24"/>
-          <w:szCs w:val="24"/>
-        </w:rPr>
-        <w:t xml:space="preserve"> for sterilizing surfaces and air,</w:t>
-      </w:r>
-    </w:p>
-    <w:p>
-      <w:pPr>
-        <w:numPr>
-          <w:ilvl w:val="0"/>
-          <w:numId w:val="1"/>
-        </w:numPr>
-        <w:spacing w:before="100" w:beforeAutospacing="1" w:after="100" w:afterAutospacing="1" w:line="360" w:lineRule="auto"/>
-        <w:rPr>
-          <w:rFonts w:ascii="Times New Roman" w:eastAsia="Times New Roman" w:hAnsi="Times New Roman" w:cs="Times New Roman"/>
-          <w:sz w:val="24"/>
-          <w:szCs w:val="24"/>
-        </w:rPr>
-      </w:pPr>
-      <w:r>
-        <w:rPr>
-          <w:rFonts w:ascii="Times New Roman" w:eastAsia="Times New Roman" w:hAnsi="Times New Roman" w:cs="Times New Roman"/>
-          <w:b/>
-          <w:bCs/>
-          <w:sz w:val="24"/>
-          <w:szCs w:val="24"/>
-        </w:rPr>
-        <w:t>Vacuum cleaning</w:t>
-      </w:r>
-      <w:r>
-        <w:rPr>
-          <w:rFonts w:ascii="Times New Roman" w:eastAsia="Times New Roman" w:hAnsi="Times New Roman" w:cs="Times New Roman"/>
-          <w:sz w:val="24"/>
-          <w:szCs w:val="24"/>
-        </w:rPr>
-        <w:t xml:space="preserve"> activated through AI-based dust detection using a trained </w:t>
-      </w:r>
-      <w:r>
-        <w:rPr>
-          <w:rFonts w:ascii="Times New Roman" w:eastAsia="Times New Roman" w:hAnsi="Times New Roman" w:cs="Times New Roman"/>
-          <w:b/>
-          <w:bCs/>
-          <w:sz w:val="24"/>
-          <w:szCs w:val="24"/>
-        </w:rPr>
-        <w:t>ResNet18 image classification model</w:t>
-      </w:r>
-      <w:r>
-        <w:rPr>
-          <w:rFonts w:ascii="Times New Roman" w:eastAsia="Times New Roman" w:hAnsi="Times New Roman" w:cs="Times New Roman"/>
-          <w:sz w:val="24"/>
-          <w:szCs w:val="24"/>
-        </w:rPr>
-        <w:t>, and</w:t>
-      </w:r>
-    </w:p>
-    <w:p>
-      <w:pPr>
-        <w:numPr>
-          <w:ilvl w:val="0"/>
-          <w:numId w:val="1"/>
-        </w:numPr>
-        <w:spacing w:before="100" w:beforeAutospacing="1" w:after="100" w:afterAutospacing="1" w:line="360" w:lineRule="auto"/>
-        <w:rPr>
-          <w:rFonts w:ascii="Times New Roman" w:eastAsia="Times New Roman" w:hAnsi="Times New Roman" w:cs="Times New Roman"/>
-          <w:sz w:val="24"/>
-          <w:szCs w:val="24"/>
-        </w:rPr>
-      </w:pPr>
-      <w:r>
-        <w:rPr>
-          <w:rFonts w:ascii="Times New Roman" w:eastAsia="Times New Roman" w:hAnsi="Times New Roman" w:cs="Times New Roman"/>
-          <w:b/>
-          <w:bCs/>
-          <w:sz w:val="24"/>
-          <w:szCs w:val="24"/>
-        </w:rPr>
-        <w:t>Water mopping</w:t>
-      </w:r>
-      <w:r>
-        <w:rPr>
-          <w:rFonts w:ascii="Times New Roman" w:eastAsia="Times New Roman" w:hAnsi="Times New Roman" w:cs="Times New Roman"/>
-          <w:sz w:val="24"/>
-          <w:szCs w:val="24"/>
-        </w:rPr>
-        <w:t xml:space="preserve"> controlled by real-time water level sensing and pump activation.</w:t>
-      </w:r>
-    </w:p>
-    <w:p>
-      <w:pPr>
-        <w:spacing w:before="100" w:beforeAutospacing="1" w:after="100" w:afterAutospacing="1" w:line="360" w:lineRule="auto"/>
-        <w:rPr>
-          <w:rFonts w:ascii="Times New Roman" w:eastAsia="Times New Roman" w:hAnsi="Times New Roman" w:cs="Times New Roman"/>
-          <w:sz w:val="24"/>
-          <w:szCs w:val="24"/>
-        </w:rPr>
-      </w:pPr>
-      <w:r>
-        <w:rPr>
-          <w:rFonts w:ascii="Times New Roman" w:eastAsia="Times New Roman" w:hAnsi="Times New Roman" w:cs="Times New Roman"/>
-          <w:sz w:val="24"/>
-          <w:szCs w:val="24"/>
-        </w:rPr>
-        <w:t>The delivery function is handled through custom-designed trays mounted on the robot's middle layers, suitable for carrying medication, food, or samples. The entire system was modeled in CAD, 3D printed, and tested in a real-world environment. Throughout development, we addressed mechanical design challenges such as robot balance, tier spacing, and power isolation, and implemented intelligent hardware control using GPIO, relays, and sensor feedback.</w:t>
-      </w:r>
-    </w:p>
-    <w:p>
-      <w:pPr>
-        <w:spacing w:before="100" w:beforeAutospacing="1" w:after="100" w:afterAutospacing="1" w:line="360" w:lineRule="auto"/>
-        <w:rPr>
-          <w:rFonts w:ascii="Times New Roman" w:eastAsia="Times New Roman" w:hAnsi="Times New Roman" w:cs="Times New Roman"/>
-          <w:sz w:val="24"/>
-          <w:szCs w:val="24"/>
-        </w:rPr>
-      </w:pPr>
-      <w:r>
-        <w:rPr>
-          <w:rFonts w:ascii="Times New Roman" w:eastAsia="Times New Roman" w:hAnsi="Times New Roman" w:cs="Times New Roman"/>
-          <w:sz w:val="24"/>
-          <w:szCs w:val="24"/>
-        </w:rPr>
-        <w:t xml:space="preserve">Our project demonstrates a successful integration of </w:t>
-      </w:r>
-      <w:r>
-        <w:rPr>
-          <w:rFonts w:ascii="Times New Roman" w:eastAsia="Times New Roman" w:hAnsi="Times New Roman" w:cs="Times New Roman"/>
-          <w:b/>
-          <w:bCs/>
-          <w:sz w:val="24"/>
-          <w:szCs w:val="24"/>
-        </w:rPr>
-        <w:t>ROS2 navigation</w:t>
-      </w:r>
-      <w:r>
-        <w:rPr>
-          <w:rFonts w:ascii="Times New Roman" w:eastAsia="Times New Roman" w:hAnsi="Times New Roman" w:cs="Times New Roman"/>
-          <w:sz w:val="24"/>
-          <w:szCs w:val="24"/>
-        </w:rPr>
-        <w:t xml:space="preserve">, </w:t>
-      </w:r>
-      <w:r>
-        <w:rPr>
-          <w:rFonts w:ascii="Times New Roman" w:eastAsia="Times New Roman" w:hAnsi="Times New Roman" w:cs="Times New Roman"/>
-          <w:b/>
-          <w:bCs/>
-          <w:sz w:val="24"/>
-          <w:szCs w:val="24"/>
-        </w:rPr>
-        <w:t>embedded systems</w:t>
-      </w:r>
-      <w:r>
-        <w:rPr>
-          <w:rFonts w:ascii="Times New Roman" w:eastAsia="Times New Roman" w:hAnsi="Times New Roman" w:cs="Times New Roman"/>
-          <w:sz w:val="24"/>
-          <w:szCs w:val="24"/>
-        </w:rPr>
-        <w:t xml:space="preserve">, </w:t>
-      </w:r>
-      <w:r>
-        <w:rPr>
-          <w:rFonts w:ascii="Times New Roman" w:eastAsia="Times New Roman" w:hAnsi="Times New Roman" w:cs="Times New Roman"/>
-          <w:b/>
-          <w:bCs/>
-          <w:sz w:val="24"/>
-          <w:szCs w:val="24"/>
-        </w:rPr>
-        <w:t>machine learning</w:t>
-      </w:r>
-      <w:r>
-        <w:rPr>
-          <w:rFonts w:ascii="Times New Roman" w:eastAsia="Times New Roman" w:hAnsi="Times New Roman" w:cs="Times New Roman"/>
-          <w:sz w:val="24"/>
-          <w:szCs w:val="24"/>
-        </w:rPr>
-        <w:t xml:space="preserve">, and </w:t>
-      </w:r>
-      <w:r>
-        <w:rPr>
-          <w:rFonts w:ascii="Times New Roman" w:eastAsia="Times New Roman" w:hAnsi="Times New Roman" w:cs="Times New Roman"/>
-          <w:b/>
-          <w:bCs/>
-          <w:sz w:val="24"/>
-          <w:szCs w:val="24"/>
-        </w:rPr>
-        <w:t>practical hardware engineering</w:t>
-      </w:r>
-      <w:r>
-        <w:rPr>
-          <w:rFonts w:ascii="Times New Roman" w:eastAsia="Times New Roman" w:hAnsi="Times New Roman" w:cs="Times New Roman"/>
-          <w:sz w:val="24"/>
-          <w:szCs w:val="24"/>
-        </w:rPr>
-        <w:t xml:space="preserve"> to produce a smart robot capable of aiding hospital staff in routine but critical tasks. It provides a scalable and efficient solution for improving hygiene and workflow in healthcare environments.</w:t>
+        <w:t xml:space="preserve"> or sanitizing a room. In the case of delivery, the robot follows the appropriate path to reach the destination successfully. On the other side, in the case of sanitization, the robot reaches the room it should sanitize successfully, disinfects the area using UV-C LEDs, and decides whether additional cleaning methods are necessary or not based on a computer vision model. </w:t>
       </w:r>
     </w:p>
     <w:p>
@@ -1124,8 +756,124 @@
       </w:pPr>
     </w:lvl>
   </w:abstractNum>
+  <w:abstractNum w:abstractNumId="1" w15:restartNumberingAfterBreak="0">
+    <w:nsid w:val="41063C7F"/>
+    <w:multiLevelType w:val="multilevel"/>
+    <w:tmpl w:val="4CFE4154"/>
+    <w:lvl w:ilvl="0">
+      <w:start w:val="1"/>
+      <w:numFmt w:val="decimal"/>
+      <w:lvlText w:val="%1."/>
+      <w:lvlJc w:val="left"/>
+      <w:pPr>
+        <w:tabs>
+          <w:tab w:val="num" w:pos="720"/>
+        </w:tabs>
+        <w:ind w:left="720" w:hanging="360"/>
+      </w:pPr>
+    </w:lvl>
+    <w:lvl w:ilvl="1" w:tentative="1">
+      <w:start w:val="1"/>
+      <w:numFmt w:val="decimal"/>
+      <w:lvlText w:val="%2."/>
+      <w:lvlJc w:val="left"/>
+      <w:pPr>
+        <w:tabs>
+          <w:tab w:val="num" w:pos="1440"/>
+        </w:tabs>
+        <w:ind w:left="1440" w:hanging="360"/>
+      </w:pPr>
+    </w:lvl>
+    <w:lvl w:ilvl="2" w:tentative="1">
+      <w:start w:val="1"/>
+      <w:numFmt w:val="decimal"/>
+      <w:lvlText w:val="%3."/>
+      <w:lvlJc w:val="left"/>
+      <w:pPr>
+        <w:tabs>
+          <w:tab w:val="num" w:pos="2160"/>
+        </w:tabs>
+        <w:ind w:left="2160" w:hanging="360"/>
+      </w:pPr>
+    </w:lvl>
+    <w:lvl w:ilvl="3" w:tentative="1">
+      <w:start w:val="1"/>
+      <w:numFmt w:val="decimal"/>
+      <w:lvlText w:val="%4."/>
+      <w:lvlJc w:val="left"/>
+      <w:pPr>
+        <w:tabs>
+          <w:tab w:val="num" w:pos="2880"/>
+        </w:tabs>
+        <w:ind w:left="2880" w:hanging="360"/>
+      </w:pPr>
+    </w:lvl>
+    <w:lvl w:ilvl="4" w:tentative="1">
+      <w:start w:val="1"/>
+      <w:numFmt w:val="decimal"/>
+      <w:lvlText w:val="%5."/>
+      <w:lvlJc w:val="left"/>
+      <w:pPr>
+        <w:tabs>
+          <w:tab w:val="num" w:pos="3600"/>
+        </w:tabs>
+        <w:ind w:left="3600" w:hanging="360"/>
+      </w:pPr>
+    </w:lvl>
+    <w:lvl w:ilvl="5" w:tentative="1">
+      <w:start w:val="1"/>
+      <w:numFmt w:val="decimal"/>
+      <w:lvlText w:val="%6."/>
+      <w:lvlJc w:val="left"/>
+      <w:pPr>
+        <w:tabs>
+          <w:tab w:val="num" w:pos="4320"/>
+        </w:tabs>
+        <w:ind w:left="4320" w:hanging="360"/>
+      </w:pPr>
+    </w:lvl>
+    <w:lvl w:ilvl="6" w:tentative="1">
+      <w:start w:val="1"/>
+      <w:numFmt w:val="decimal"/>
+      <w:lvlText w:val="%7."/>
+      <w:lvlJc w:val="left"/>
+      <w:pPr>
+        <w:tabs>
+          <w:tab w:val="num" w:pos="5040"/>
+        </w:tabs>
+        <w:ind w:left="5040" w:hanging="360"/>
+      </w:pPr>
+    </w:lvl>
+    <w:lvl w:ilvl="7" w:tentative="1">
+      <w:start w:val="1"/>
+      <w:numFmt w:val="decimal"/>
+      <w:lvlText w:val="%8."/>
+      <w:lvlJc w:val="left"/>
+      <w:pPr>
+        <w:tabs>
+          <w:tab w:val="num" w:pos="5760"/>
+        </w:tabs>
+        <w:ind w:left="5760" w:hanging="360"/>
+      </w:pPr>
+    </w:lvl>
+    <w:lvl w:ilvl="8" w:tentative="1">
+      <w:start w:val="1"/>
+      <w:numFmt w:val="decimal"/>
+      <w:lvlText w:val="%9."/>
+      <w:lvlJc w:val="left"/>
+      <w:pPr>
+        <w:tabs>
+          <w:tab w:val="num" w:pos="6480"/>
+        </w:tabs>
+        <w:ind w:left="6480" w:hanging="360"/>
+      </w:pPr>
+    </w:lvl>
+  </w:abstractNum>
   <w:num w:numId="1" w16cid:durableId="1937057392">
     <w:abstractNumId w:val="0"/>
+  </w:num>
+  <w:num w:numId="2" w16cid:durableId="76446140">
+    <w:abstractNumId w:val="1"/>
   </w:num>
 </w:numbering>
 </file>

</xml_diff>